<commit_message>
Final Refinements to Exercise Set 3
Small typo fixes.

Finished Reflection.
</commit_message>
<xml_diff>
--- a/Exercises/Exercise 3/Annadurai - Ex3.docx
+++ b/Exercises/Exercise 3/Annadurai - Ex3.docx
@@ -63,13 +63,19 @@
         <w:rPr>
           <w:rFonts w:ascii="Cambria" w:hAnsi="Cambria" w:cs="Arial"/>
         </w:rPr>
-        <w:t>22</w:t>
-      </w:r>
-      <w:r>
-        <w:rPr>
-          <w:rFonts w:ascii="Cambria" w:hAnsi="Cambria" w:cs="Arial"/>
-        </w:rPr>
-        <w:t xml:space="preserve"> Jan 2023</w:t>
+        <w:t xml:space="preserve"> </w:t>
+      </w:r>
+      <w:r>
+        <w:rPr>
+          <w:rFonts w:ascii="Cambria" w:hAnsi="Cambria" w:cs="Arial"/>
+        </w:rPr>
+        <w:t>6 Feb</w:t>
+      </w:r>
+      <w:r>
+        <w:rPr>
+          <w:rFonts w:ascii="Cambria" w:hAnsi="Cambria" w:cs="Arial"/>
+        </w:rPr>
+        <w:t xml:space="preserve"> 2023</w:t>
       </w:r>
     </w:p>
     <w:p>
@@ -90,110 +96,99 @@
         <w:rPr>
           <w:rFonts w:ascii="Cambria" w:hAnsi="Cambria" w:cs="Arial"/>
         </w:rPr>
-        <w:t>2</w:t>
-      </w:r>
-      <w:r>
-        <w:rPr>
-          <w:rFonts w:ascii="Cambria" w:hAnsi="Cambria" w:cs="Arial"/>
-        </w:rPr>
-        <w:t xml:space="preserve">: </w:t>
-      </w:r>
-      <w:r>
-        <w:rPr>
-          <w:rFonts w:ascii="Cambria" w:hAnsi="Cambria" w:cs="Arial"/>
-        </w:rPr>
-        <w:t>Functions</w:t>
+        <w:t>3: Objects</w:t>
       </w:r>
     </w:p>
     <w:p>
       <w:pPr>
         <w:shd w:val="clear" w:color="auto" w:fill="FFFFFF"/>
         <w:spacing w:before="75" w:after="75"/>
-        <w:rPr>
-          <w:rStyle w:val="Hyperlink"/>
-          <w:rFonts w:ascii="Cambria" w:hAnsi="Cambria" w:cs="Arial"/>
-        </w:rPr>
-      </w:pPr>
-      <w:r>
-        <w:rPr>
-          <w:rFonts w:ascii="-webkit-standard" w:hAnsi="-webkit-standard"/>
+        <w:jc w:val="center"/>
+        <w:rPr>
+          <w:rFonts w:ascii="Cambria" w:hAnsi="Cambria" w:cs="Arial"/>
+          <w:color w:val="000000"/>
+        </w:rPr>
+      </w:pPr>
+      <w:r>
+        <w:rPr>
+          <w:rFonts w:ascii="Cambria" w:hAnsi="Cambria" w:cs="Arial"/>
           <w:color w:val="000000"/>
         </w:rPr>
         <w:fldChar w:fldCharType="begin"/>
       </w:r>
       <w:r>
         <w:rPr>
-          <w:rFonts w:ascii="-webkit-standard" w:hAnsi="-webkit-standard"/>
-          <w:color w:val="000000"/>
-        </w:rPr>
-        <w:instrText>HYPERLINK "https://jannadurai.com/Exercises/Exercise%202/index.html"</w:instrText>
-      </w:r>
-      <w:r>
-        <w:rPr>
-          <w:rFonts w:ascii="-webkit-standard" w:hAnsi="-webkit-standard"/>
-          <w:color w:val="000000"/>
-        </w:rPr>
-      </w:r>
-      <w:r>
-        <w:rPr>
-          <w:rFonts w:ascii="-webkit-standard" w:hAnsi="-webkit-standard"/>
-          <w:color w:val="000000"/>
-        </w:rPr>
-        <w:fldChar w:fldCharType="separate"/>
-      </w:r>
-      <w:r>
-        <w:rPr>
-          <w:rStyle w:val="Hyperlink"/>
-          <w:rFonts w:ascii="Cambria" w:hAnsi="Cambria" w:cs="Arial"/>
-        </w:rPr>
-        <w:t>Link to Github:</w:t>
-      </w:r>
-      <w:r>
-        <w:rPr>
-          <w:rStyle w:val="Hyperlink"/>
-        </w:rPr>
-        <w:t xml:space="preserve"> </w:t>
-      </w:r>
-      <w:r>
-        <w:rPr>
-          <w:rStyle w:val="Hyperlink"/>
-          <w:rFonts w:ascii="Cambria" w:hAnsi="Cambria" w:cs="Arial"/>
-        </w:rPr>
-        <w:t>https://jannadurai.com/Exe</w:t>
-      </w:r>
-      <w:r>
-        <w:rPr>
-          <w:rStyle w:val="Hyperlink"/>
-          <w:rFonts w:ascii="Cambria" w:hAnsi="Cambria" w:cs="Arial"/>
-        </w:rPr>
-        <w:t>r</w:t>
-      </w:r>
-      <w:r>
-        <w:rPr>
-          <w:rStyle w:val="Hyperlink"/>
-          <w:rFonts w:ascii="Cambria" w:hAnsi="Cambria" w:cs="Arial"/>
-        </w:rPr>
-        <w:t>cises/Exercise%20</w:t>
-      </w:r>
-      <w:r>
-        <w:rPr>
-          <w:rStyle w:val="Hyperlink"/>
-          <w:rFonts w:ascii="Cambria" w:hAnsi="Cambria" w:cs="Arial"/>
-        </w:rPr>
-        <w:t>2/</w:t>
-      </w:r>
-      <w:r>
-        <w:rPr>
-          <w:rStyle w:val="Hyperlink"/>
-          <w:rFonts w:ascii="Cambria" w:hAnsi="Cambria" w:cs="Arial"/>
-        </w:rPr>
-        <w:t>index.html</w:t>
+          <w:rFonts w:ascii="Cambria" w:hAnsi="Cambria" w:cs="Arial"/>
+          <w:color w:val="000000"/>
+        </w:rPr>
+        <w:instrText xml:space="preserve"> HYPERLINK "</w:instrText>
+      </w:r>
+      <w:r>
+        <w:rPr>
+          <w:rFonts w:ascii="Cambria" w:hAnsi="Cambria" w:cs="Arial"/>
+          <w:color w:val="000000"/>
+        </w:rPr>
+        <w:instrText>Link to Github:</w:instrText>
+      </w:r>
+      <w:r>
+        <w:rPr>
+          <w:color w:val="000000"/>
+        </w:rPr>
+        <w:instrText xml:space="preserve"> </w:instrText>
+      </w:r>
+      <w:r>
+        <w:rPr>
+          <w:rFonts w:ascii="Cambria" w:hAnsi="Cambria" w:cs="Arial"/>
+          <w:color w:val="000000"/>
+        </w:rPr>
+        <w:instrText>https://jannadurai.com/Exercises/Exercise%203/index.html</w:instrText>
       </w:r>
     </w:p>
     <w:p>
       <w:pPr>
         <w:shd w:val="clear" w:color="auto" w:fill="FFFFFF"/>
         <w:spacing w:before="75" w:after="75"/>
+        <w:jc w:val="center"/>
+        <w:rPr>
+          <w:rStyle w:val="Hyperlink"/>
+          <w:rFonts w:ascii="Cambria" w:hAnsi="Cambria" w:cs="Arial"/>
+        </w:rPr>
+      </w:pPr>
+      <w:r>
+        <w:rPr>
+          <w:rFonts w:ascii="Cambria" w:hAnsi="Cambria" w:cs="Arial"/>
+          <w:color w:val="000000"/>
+        </w:rPr>
+        <w:instrText xml:space="preserve">" </w:instrText>
+      </w:r>
+      <w:r>
+        <w:rPr>
+          <w:rFonts w:ascii="Cambria" w:hAnsi="Cambria" w:cs="Arial"/>
+          <w:color w:val="000000"/>
+        </w:rPr>
+        <w:fldChar w:fldCharType="separate"/>
+      </w:r>
+      <w:r>
+        <w:rPr>
+          <w:rStyle w:val="Hyperlink"/>
+          <w:rFonts w:ascii="Cambria" w:hAnsi="Cambria" w:cs="Arial"/>
+        </w:rPr>
+        <w:t xml:space="preserve">Link to </w:t>
+      </w:r>
+      <w:proofErr w:type="spellStart"/>
+      <w:r>
+        <w:rPr>
+          <w:rStyle w:val="Hyperlink"/>
+          <w:rFonts w:ascii="Cambria" w:hAnsi="Cambria" w:cs="Arial"/>
+        </w:rPr>
+        <w:t>Github</w:t>
+      </w:r>
+      <w:proofErr w:type="spellEnd"/>
+    </w:p>
+    <w:p>
+      <w:pPr>
+        <w:shd w:val="clear" w:color="auto" w:fill="FFFFFF"/>
+        <w:spacing w:before="75" w:after="75"/>
         <w:rPr>
           <w:rFonts w:ascii="Cambria" w:hAnsi="Cambria"/>
           <w:b/>
@@ -203,7 +198,7 @@
       </w:pPr>
       <w:r>
         <w:rPr>
-          <w:rFonts w:ascii="-webkit-standard" w:hAnsi="-webkit-standard"/>
+          <w:rFonts w:ascii="Cambria" w:hAnsi="Cambria" w:cs="Arial"/>
           <w:color w:val="000000"/>
         </w:rPr>
         <w:fldChar w:fldCharType="end"/>
@@ -217,14 +212,137 @@
         </w:rPr>
         <w:t>Introduction</w:t>
       </w:r>
-      <w:r>
-        <w:rPr>
-          <w:rStyle w:val="apple-converted-space"/>
+    </w:p>
+    <w:p>
+      <w:pPr>
+        <w:shd w:val="clear" w:color="auto" w:fill="FFFFFF"/>
+        <w:spacing w:before="75" w:after="75" w:line="336" w:lineRule="atLeast"/>
+        <w:ind w:firstLine="720"/>
+        <w:rPr>
+          <w:rFonts w:ascii="Cambria" w:hAnsi="Cambria"/>
+          <w:color w:val="000000"/>
+        </w:rPr>
+      </w:pPr>
+      <w:r>
+        <w:rPr>
+          <w:rFonts w:ascii="Cambria" w:hAnsi="Cambria"/>
+          <w:color w:val="000000"/>
+        </w:rPr>
+        <w:t>The Object Exercises</w:t>
+      </w:r>
+      <w:r>
+        <w:rPr>
+          <w:rFonts w:ascii="Cambria" w:hAnsi="Cambria"/>
+          <w:color w:val="000000"/>
+        </w:rPr>
+        <w:t xml:space="preserve"> includes </w:t>
+      </w:r>
+      <w:r>
+        <w:rPr>
+          <w:rFonts w:ascii="Cambria" w:hAnsi="Cambria"/>
+          <w:color w:val="000000"/>
+        </w:rPr>
+        <w:t>two exercises that retrofit objects into previous exercises and a new exercise to</w:t>
+      </w:r>
+      <w:r>
+        <w:rPr>
+          <w:rFonts w:ascii="Cambria" w:hAnsi="Cambria"/>
+          <w:color w:val="000000"/>
+        </w:rPr>
+        <w:t xml:space="preserve"> draw a set of user-interactive objects. While the exercises themselves are not fundamentally different</w:t>
+      </w:r>
+      <w:r>
+        <w:rPr>
+          <w:rFonts w:ascii="Cambria" w:hAnsi="Cambria"/>
+          <w:color w:val="000000"/>
+        </w:rPr>
+        <w:t xml:space="preserve">, especially Ex3.1 which retrofits objects to the already-modular function-based Ex2.1, there is vast functionality attained with an object-oriented programming approach. </w:t>
+      </w:r>
+      <w:r>
+        <w:rPr>
+          <w:rFonts w:ascii="Cambria" w:hAnsi="Cambria"/>
+          <w:color w:val="000000"/>
+        </w:rPr>
+        <w:t>The functionality is attained with the ability of objects to both encapsulate data as attributes and functions as methods</w:t>
+      </w:r>
+      <w:r>
+        <w:rPr>
+          <w:rFonts w:ascii="Cambria" w:hAnsi="Cambria"/>
+          <w:color w:val="000000"/>
+        </w:rPr>
+        <w:t xml:space="preserve"> which allows for incredible modularity. While Ex3.1 retrofits the rocket function to a rocket object with a draw method, and Ex3.2 introduces the Rectangle Class</w:t>
+      </w:r>
+      <w:r>
+        <w:rPr>
+          <w:rFonts w:ascii="Cambria" w:hAnsi="Cambria"/>
+          <w:color w:val="000000"/>
+        </w:rPr>
+        <w:t xml:space="preserve">, it’s Ex3.3 that is the highlight of this set of exercises! It introduces </w:t>
+      </w:r>
+      <w:r>
+        <w:rPr>
+          <w:rFonts w:ascii="Cambria" w:hAnsi="Cambria"/>
+          <w:color w:val="000000"/>
+        </w:rPr>
+        <w:t xml:space="preserve">a Vector class </w:t>
+      </w:r>
+      <w:r>
+        <w:rPr>
+          <w:rFonts w:ascii="Cambria" w:hAnsi="Cambria"/>
+          <w:color w:val="000000"/>
+        </w:rPr>
+        <w:t xml:space="preserve">and a </w:t>
+      </w:r>
+      <w:r>
+        <w:rPr>
+          <w:rFonts w:ascii="Cambria" w:hAnsi="Cambria"/>
+          <w:color w:val="000000"/>
+        </w:rPr>
+        <w:t>Color Fade</w:t>
+      </w:r>
+      <w:r>
+        <w:rPr>
+          <w:rFonts w:ascii="Cambria" w:hAnsi="Cambria"/>
+          <w:color w:val="000000"/>
+        </w:rPr>
+        <w:t xml:space="preserve"> class </w:t>
+      </w:r>
+      <w:r>
+        <w:rPr>
+          <w:rFonts w:ascii="Cambria" w:hAnsi="Cambria"/>
+          <w:color w:val="000000"/>
+        </w:rPr>
+        <w:t>on top of the Circle class.</w:t>
+      </w:r>
+    </w:p>
+    <w:p>
+      <w:pPr>
+        <w:shd w:val="clear" w:color="auto" w:fill="FFFFFF"/>
+        <w:spacing w:before="75" w:after="75" w:line="336" w:lineRule="atLeast"/>
+        <w:rPr>
           <w:rFonts w:ascii="Cambria" w:hAnsi="Cambria"/>
           <w:b/>
           <w:bCs/>
           <w:color w:val="000000"/>
         </w:rPr>
+      </w:pPr>
+      <w:r>
+        <w:rPr>
+          <w:rFonts w:ascii="Cambria" w:hAnsi="Cambria"/>
+          <w:b/>
+          <w:bCs/>
+          <w:color w:val="000000"/>
+        </w:rPr>
+        <w:t>Algorithms &amp; Planning</w:t>
+      </w:r>
+      <w:r>
+        <w:rPr>
+          <w:rStyle w:val="apple-converted-space"/>
+          <w:rFonts w:ascii="Cambria" w:hAnsi="Cambria"/>
+          <w:b/>
+          <w:bCs/>
+          <w:color w:val="000000"/>
+        </w:rPr>
         <w:t> </w:t>
       </w:r>
     </w:p>
@@ -232,17 +350,18 @@
       <w:pPr>
         <w:shd w:val="clear" w:color="auto" w:fill="FFFFFF"/>
         <w:spacing w:before="75" w:after="75" w:line="336" w:lineRule="atLeast"/>
-        <w:rPr>
-          <w:rFonts w:ascii="Cambria" w:hAnsi="Cambria"/>
-          <w:color w:val="000000"/>
-        </w:rPr>
-      </w:pPr>
-      <w:r>
-        <w:rPr>
-          <w:rFonts w:ascii="Cambria" w:hAnsi="Cambria"/>
-          <w:color w:val="000000"/>
-        </w:rPr>
-        <w:t xml:space="preserve">     Exercise #1 primarily covers the basics of p5.js and utilizing control structures to modify visual behavior such as changing object colors or object movement. I mainly chose exercises 1, 2, and 3 in chronological order, but I'm fairly certain the code in Exercise 3 can be easily expanded to accommodate Exercise 4. As for Exercise 5, while its novel, utilizes the same basic concepts of declaring variables, initializing them in </w:t>
+        <w:ind w:firstLine="720"/>
+        <w:rPr>
+          <w:rFonts w:ascii="Cambria" w:hAnsi="Cambria"/>
+          <w:color w:val="000000"/>
+        </w:rPr>
+      </w:pPr>
+      <w:r>
+        <w:rPr>
+          <w:rFonts w:ascii="Cambria" w:hAnsi="Cambria"/>
+          <w:color w:val="000000"/>
+        </w:rPr>
+        <w:t xml:space="preserve">All files do contain a similar structure of declaring variables outside of the </w:t>
       </w:r>
       <w:proofErr w:type="gramStart"/>
       <w:r>
@@ -258,7 +377,58 @@
           <w:rFonts w:ascii="Cambria" w:hAnsi="Cambria"/>
           <w:color w:val="000000"/>
         </w:rPr>
-        <w:t>), and then modifying values after using a control structure within draw(). Exercise #2 primarily covers the utilization of functions on top of the p5.js basics to modularize code and increase utility and readability. There were only 3 available exercises and 3 that needed to be done so all were written. Exercise 2.1 draws a rocket at the mouse position and modularizes the rocket draw calls into a single function. Exercise 2.2 draws an inner circle with a randomly-generated color and an outer circle with the same color but the red component eliminated. Exercise 2.3 I'm not quite sure what the purpose of it is, but roughly simulates a loop of circles drawn in polar coordinate space?</w:t>
+        <w:t>) p5.js function, initializing them with values</w:t>
+      </w:r>
+      <w:r>
+        <w:rPr>
+          <w:rFonts w:ascii="Cambria" w:hAnsi="Cambria"/>
+          <w:color w:val="000000"/>
+        </w:rPr>
+        <w:t xml:space="preserve"> and potentially objects</w:t>
+      </w:r>
+      <w:r>
+        <w:rPr>
+          <w:rFonts w:ascii="Cambria" w:hAnsi="Cambria"/>
+          <w:color w:val="000000"/>
+        </w:rPr>
+        <w:t xml:space="preserve"> within p5.js's setup(), and then drawing pertinent and dynamic elements within p5.js's draw() function. Functions </w:t>
+      </w:r>
+      <w:r>
+        <w:rPr>
+          <w:rFonts w:ascii="Cambria" w:hAnsi="Cambria"/>
+          <w:color w:val="000000"/>
+        </w:rPr>
+        <w:t xml:space="preserve">and Classes </w:t>
+      </w:r>
+      <w:r>
+        <w:rPr>
+          <w:rFonts w:ascii="Cambria" w:hAnsi="Cambria"/>
+          <w:color w:val="000000"/>
+        </w:rPr>
+        <w:t xml:space="preserve">are written in a separate section after the p5.js </w:t>
+      </w:r>
+      <w:proofErr w:type="gramStart"/>
+      <w:r>
+        <w:rPr>
+          <w:rFonts w:ascii="Cambria" w:hAnsi="Cambria"/>
+          <w:color w:val="000000"/>
+        </w:rPr>
+        <w:t>draw(</w:t>
+      </w:r>
+      <w:proofErr w:type="gramEnd"/>
+      <w:r>
+        <w:rPr>
+          <w:rFonts w:ascii="Cambria" w:hAnsi="Cambria"/>
+          <w:color w:val="000000"/>
+        </w:rPr>
+        <w:t>) section.</w:t>
+      </w:r>
+      <w:r>
+        <w:rPr>
+          <w:rFonts w:ascii="Cambria" w:hAnsi="Cambria"/>
+          <w:color w:val="000000"/>
+        </w:rPr>
+        <w:t xml:space="preserve"> All Classes contain similar drawing properties which are added via the constructor and then stored within the object.</w:t>
       </w:r>
     </w:p>
     <w:p>
@@ -279,7 +449,7 @@
           <w:bCs/>
           <w:color w:val="000000"/>
         </w:rPr>
-        <w:t>Algorithms &amp; Planning</w:t>
+        <w:t>Reflection</w:t>
       </w:r>
       <w:r>
         <w:rPr>
@@ -296,49 +466,74 @@
       <w:pPr>
         <w:shd w:val="clear" w:color="auto" w:fill="FFFFFF"/>
         <w:spacing w:before="75" w:after="75" w:line="336" w:lineRule="atLeast"/>
-        <w:rPr>
-          <w:rFonts w:ascii="Cambria" w:hAnsi="Cambria"/>
-          <w:color w:val="000000"/>
-        </w:rPr>
-      </w:pPr>
-      <w:r>
-        <w:rPr>
-          <w:rFonts w:ascii="Cambria" w:hAnsi="Cambria"/>
-          <w:color w:val="000000"/>
-        </w:rPr>
-        <w:t xml:space="preserve">     All files do contain a similar structure of declaring variables outside of the </w:t>
-      </w:r>
-      <w:proofErr w:type="gramStart"/>
-      <w:r>
-        <w:rPr>
-          <w:rFonts w:ascii="Cambria" w:hAnsi="Cambria"/>
-          <w:color w:val="000000"/>
-        </w:rPr>
-        <w:t>setup(</w:t>
-      </w:r>
-      <w:proofErr w:type="gramEnd"/>
-      <w:r>
-        <w:rPr>
-          <w:rFonts w:ascii="Cambria" w:hAnsi="Cambria"/>
-          <w:color w:val="000000"/>
-        </w:rPr>
-        <w:t xml:space="preserve">) p5.js function, initializing them with values within p5.js's setup(), and then drawing pertinent and dynamic elements within p5.js's draw() function. Functions are written in a separate section after the p5.js </w:t>
-      </w:r>
-      <w:proofErr w:type="gramStart"/>
-      <w:r>
-        <w:rPr>
-          <w:rFonts w:ascii="Cambria" w:hAnsi="Cambria"/>
-          <w:color w:val="000000"/>
-        </w:rPr>
-        <w:t>draw(</w:t>
-      </w:r>
-      <w:proofErr w:type="gramEnd"/>
-      <w:r>
-        <w:rPr>
-          <w:rFonts w:ascii="Cambria" w:hAnsi="Cambria"/>
-          <w:color w:val="000000"/>
-        </w:rPr>
-        <w:t>) section.</w:t>
+        <w:ind w:firstLine="720"/>
+        <w:rPr>
+          <w:rFonts w:ascii="Cambria" w:hAnsi="Cambria"/>
+          <w:color w:val="000000"/>
+        </w:rPr>
+      </w:pPr>
+      <w:r>
+        <w:rPr>
+          <w:rFonts w:ascii="Cambria" w:hAnsi="Cambria"/>
+          <w:color w:val="000000"/>
+        </w:rPr>
+        <w:t>With Ex3.1</w:t>
+      </w:r>
+      <w:r>
+        <w:rPr>
+          <w:rFonts w:ascii="Cambria" w:hAnsi="Cambria"/>
+          <w:color w:val="000000"/>
+        </w:rPr>
+        <w:t>, the retrofit of the function-oriented Drawing Drawer into the object-oriented Drawing Drawer, there was not much initial difficult</w:t>
+      </w:r>
+      <w:r>
+        <w:rPr>
+          <w:rFonts w:ascii="Cambria" w:hAnsi="Cambria"/>
+          <w:color w:val="000000"/>
+        </w:rPr>
+        <w:t xml:space="preserve">y. Any temporary variables that stored individual properties of the ‘parts’ of the Rocket were shifted into attributes. </w:t>
+      </w:r>
+      <w:r>
+        <w:rPr>
+          <w:rFonts w:ascii="Cambria" w:hAnsi="Cambria"/>
+          <w:color w:val="000000"/>
+        </w:rPr>
+        <w:t xml:space="preserve">And this area contains the greatest potential for improvement—as it stands, the Rocket Drawer uses a single Rocket object </w:t>
+      </w:r>
+      <w:r>
+        <w:rPr>
+          <w:rFonts w:ascii="Cambria" w:hAnsi="Cambria"/>
+          <w:color w:val="000000"/>
+        </w:rPr>
+        <w:t xml:space="preserve">to store all values. But in reality, several subsets of those values are parts of the Rocket. In the future, I’d like to </w:t>
+      </w:r>
+      <w:r>
+        <w:rPr>
+          <w:rFonts w:ascii="Cambria" w:hAnsi="Cambria"/>
+          <w:color w:val="000000"/>
+        </w:rPr>
+        <w:t xml:space="preserve">revamp the object hierarchy and introduce sub-objects into the Rocket object with individual draw </w:t>
+      </w:r>
+      <w:r>
+        <w:rPr>
+          <w:rFonts w:ascii="Cambria" w:hAnsi="Cambria"/>
+          <w:color w:val="000000"/>
+        </w:rPr>
+        <w:t xml:space="preserve">methods and then use the main Rocket’s draw method to call the parts’ draw methods. </w:t>
+      </w:r>
+      <w:r>
+        <w:rPr>
+          <w:rFonts w:ascii="Cambria" w:hAnsi="Cambria"/>
+          <w:color w:val="000000"/>
+        </w:rPr>
+        <w:t xml:space="preserve">Or possibly even store the Rocket parts as an array of objects to be stored within the Rocket array and then use a foreach loop </w:t>
+      </w:r>
+      <w:r>
+        <w:rPr>
+          <w:rFonts w:ascii="Cambria" w:hAnsi="Cambria"/>
+          <w:color w:val="000000"/>
+        </w:rPr>
+        <w:t xml:space="preserve">to call the individual methods. </w:t>
       </w:r>
     </w:p>
     <w:p>
@@ -347,29 +542,144 @@
         <w:spacing w:before="75" w:after="75" w:line="336" w:lineRule="atLeast"/>
         <w:rPr>
           <w:rFonts w:ascii="Cambria" w:hAnsi="Cambria"/>
-          <w:b/>
-          <w:bCs/>
-          <w:color w:val="000000"/>
-        </w:rPr>
-      </w:pPr>
-      <w:r>
-        <w:rPr>
-          <w:rFonts w:ascii="Cambria" w:hAnsi="Cambria"/>
-          <w:b/>
-          <w:bCs/>
-          <w:color w:val="000000"/>
-        </w:rPr>
-        <w:t>Reflection</w:t>
-      </w:r>
-      <w:r>
-        <w:rPr>
-          <w:rStyle w:val="apple-converted-space"/>
-          <w:rFonts w:ascii="Cambria" w:hAnsi="Cambria"/>
-          <w:b/>
-          <w:bCs/>
-          <w:color w:val="000000"/>
-        </w:rPr>
-        <w:t> </w:t>
+          <w:color w:val="000000"/>
+        </w:rPr>
+      </w:pPr>
+      <w:r>
+        <w:rPr>
+          <w:rFonts w:ascii="Cambria" w:hAnsi="Cambria"/>
+          <w:color w:val="000000"/>
+        </w:rPr>
+        <w:lastRenderedPageBreak/>
+        <w:tab/>
+        <w:t>W</w:t>
+      </w:r>
+      <w:r>
+        <w:rPr>
+          <w:rFonts w:ascii="Cambria" w:hAnsi="Cambria"/>
+          <w:color w:val="000000"/>
+        </w:rPr>
+        <w:t>ith Ex3.2, a novel exercise which introduces user input</w:t>
+      </w:r>
+      <w:r>
+        <w:rPr>
+          <w:rFonts w:ascii="Cambria" w:hAnsi="Cambria"/>
+          <w:color w:val="000000"/>
+        </w:rPr>
+        <w:t xml:space="preserve">, the concept was simple enough. The complication was self-introduced—I wanted to introduce a vector </w:t>
+      </w:r>
+      <w:r>
+        <w:rPr>
+          <w:rFonts w:ascii="Cambria" w:hAnsi="Cambria"/>
+          <w:color w:val="000000"/>
+        </w:rPr>
+        <w:t xml:space="preserve">system based on magnitude and angle rather than component vectors. While in theory it was fairly simple, I forgot I’m not working on a calculator but rather a computer. The Y axis is inverted, which I did initially account for, and </w:t>
+      </w:r>
+      <w:r>
+        <w:rPr>
+          <w:rFonts w:ascii="Cambria" w:hAnsi="Cambria"/>
+          <w:color w:val="000000"/>
+        </w:rPr>
+        <w:t xml:space="preserve">the </w:t>
+      </w:r>
+      <w:proofErr w:type="spellStart"/>
+      <w:r>
+        <w:rPr>
+          <w:rFonts w:ascii="Cambria" w:hAnsi="Cambria"/>
+          <w:color w:val="000000"/>
+        </w:rPr>
+        <w:t>Math.trig</w:t>
+      </w:r>
+      <w:proofErr w:type="spellEnd"/>
+      <w:r>
+        <w:rPr>
+          <w:rFonts w:ascii="Cambria" w:hAnsi="Cambria"/>
+          <w:color w:val="000000"/>
+        </w:rPr>
+        <w:t xml:space="preserve"> functions accept arguments in radians, which I did not account for. </w:t>
+      </w:r>
+      <w:r>
+        <w:rPr>
+          <w:rFonts w:ascii="Cambria" w:hAnsi="Cambria"/>
+          <w:color w:val="000000"/>
+        </w:rPr>
+        <w:t xml:space="preserve">I also mangled the actual draw method due to misplaced variables in a translate and actual rectangle draw call. </w:t>
+      </w:r>
+      <w:r>
+        <w:rPr>
+          <w:rFonts w:ascii="Cambria" w:hAnsi="Cambria"/>
+          <w:color w:val="000000"/>
+        </w:rPr>
+        <w:t xml:space="preserve">The aforementioned radian error was easily fixed, but the mangled variables were a result of improper planning and poor variable naming. </w:t>
+      </w:r>
+      <w:r>
+        <w:rPr>
+          <w:rFonts w:ascii="Cambria" w:hAnsi="Cambria"/>
+          <w:color w:val="000000"/>
+        </w:rPr>
+        <w:t xml:space="preserve">I used internal variables within the draw method that were titled x and y which corresponded to the center of the Rectangle object, </w:t>
+      </w:r>
+      <w:r>
+        <w:rPr>
+          <w:rFonts w:ascii="Cambria" w:hAnsi="Cambria"/>
+          <w:color w:val="000000"/>
+        </w:rPr>
+        <w:t xml:space="preserve">but I also had </w:t>
+      </w:r>
+      <w:proofErr w:type="spellStart"/>
+      <w:r>
+        <w:rPr>
+          <w:rFonts w:ascii="Cambria" w:hAnsi="Cambria"/>
+          <w:color w:val="000000"/>
+        </w:rPr>
+        <w:t>Rectangle.x</w:t>
+      </w:r>
+      <w:proofErr w:type="spellEnd"/>
+      <w:r>
+        <w:rPr>
+          <w:rFonts w:ascii="Cambria" w:hAnsi="Cambria"/>
+          <w:color w:val="000000"/>
+        </w:rPr>
+        <w:t xml:space="preserve"> and </w:t>
+      </w:r>
+      <w:proofErr w:type="spellStart"/>
+      <w:r>
+        <w:rPr>
+          <w:rFonts w:ascii="Cambria" w:hAnsi="Cambria"/>
+          <w:color w:val="000000"/>
+        </w:rPr>
+        <w:t>Rectangle.y</w:t>
+      </w:r>
+      <w:proofErr w:type="spellEnd"/>
+      <w:r>
+        <w:rPr>
+          <w:rFonts w:ascii="Cambria" w:hAnsi="Cambria"/>
+          <w:color w:val="000000"/>
+        </w:rPr>
+        <w:t xml:space="preserve"> which corresponded to the position of the Rectangle object. Troubleshooting took a second, but </w:t>
+      </w:r>
+      <w:r>
+        <w:rPr>
+          <w:rFonts w:ascii="Cambria" w:hAnsi="Cambria"/>
+          <w:color w:val="000000"/>
+        </w:rPr>
+        <w:t xml:space="preserve">the errors were corrected. Notably, the p5.js </w:t>
+      </w:r>
+      <w:proofErr w:type="gramStart"/>
+      <w:r>
+        <w:rPr>
+          <w:rFonts w:ascii="Cambria" w:hAnsi="Cambria"/>
+          <w:color w:val="000000"/>
+        </w:rPr>
+        <w:t>push(</w:t>
+      </w:r>
+      <w:proofErr w:type="gramEnd"/>
+      <w:r>
+        <w:rPr>
+          <w:rFonts w:ascii="Cambria" w:hAnsi="Cambria"/>
+          <w:color w:val="000000"/>
+        </w:rPr>
+        <w:t>) and pop() methods were also self-introduced here to limit issues with calling multiple objects’ draw methods.</w:t>
       </w:r>
     </w:p>
     <w:p>
@@ -386,7 +696,57 @@
           <w:rFonts w:ascii="Cambria" w:hAnsi="Cambria"/>
           <w:color w:val="000000"/>
         </w:rPr>
-        <w:t>     A repeated insight I've encountered while doing the exercises is that modularization can be difficult to implement immediately. For example, with the 'Drawing Drawer' exercise that repeatedly draws a composition, the most difficult aspect for me was actually creating the 'composition' in the first place. To get a sense of scale, I went to a random pixel drawing website and began just putting shapes on the pixel grid to get a general sense of space. Frankly it was a bit difficult converting absolute positions of the shapes to relationships in two-dimensional space between shape positions. For example, '</w:t>
+        <w:tab/>
+        <w:t xml:space="preserve">With Ex3.3, </w:t>
+      </w:r>
+      <w:r>
+        <w:rPr>
+          <w:rFonts w:ascii="Cambria" w:hAnsi="Cambria"/>
+          <w:color w:val="000000"/>
+        </w:rPr>
+        <w:t xml:space="preserve">the </w:t>
+      </w:r>
+      <w:r>
+        <w:rPr>
+          <w:rFonts w:ascii="Cambria" w:hAnsi="Cambria"/>
+          <w:color w:val="000000"/>
+        </w:rPr>
+        <w:t xml:space="preserve">criteria for the </w:t>
+      </w:r>
+      <w:r>
+        <w:rPr>
+          <w:rFonts w:ascii="Cambria" w:hAnsi="Cambria"/>
+          <w:color w:val="000000"/>
+        </w:rPr>
+        <w:t xml:space="preserve">exercise could have been accomplished as simply as </w:t>
+      </w:r>
+      <w:r>
+        <w:rPr>
+          <w:rFonts w:ascii="Cambria" w:hAnsi="Cambria"/>
+          <w:color w:val="000000"/>
+        </w:rPr>
+        <w:t xml:space="preserve">creating an object literal </w:t>
+      </w:r>
+      <w:r>
+        <w:rPr>
+          <w:rFonts w:ascii="Cambria" w:hAnsi="Cambria"/>
+          <w:color w:val="000000"/>
+        </w:rPr>
+        <w:t>for the ball and possibly velocity to Ex1.4. Another issue was that I did not do Ex1.4</w:t>
+      </w:r>
+      <w:r>
+        <w:rPr>
+          <w:rFonts w:ascii="Cambria" w:hAnsi="Cambria"/>
+          <w:color w:val="000000"/>
+        </w:rPr>
+        <w:t xml:space="preserve">, but rather Ex1.3. While I could have done the same to Ex1.3, Ex1.4 evolved with OOP seemed far more interesting. </w:t>
+      </w:r>
+      <w:r>
+        <w:rPr>
+          <w:rFonts w:ascii="Cambria" w:hAnsi="Cambria"/>
+          <w:color w:val="000000"/>
+        </w:rPr>
+        <w:t xml:space="preserve"> Ex3.3 refines previous functionalities, specifically the random color fade using p5’s </w:t>
       </w:r>
       <w:proofErr w:type="spellStart"/>
       <w:r>
@@ -394,7 +754,7 @@
           <w:rFonts w:ascii="Cambria" w:hAnsi="Cambria"/>
           <w:color w:val="000000"/>
         </w:rPr>
-        <w:t>noseconeHeight</w:t>
+        <w:t>lerpColor</w:t>
       </w:r>
       <w:proofErr w:type="spellEnd"/>
       <w:r>
@@ -402,7 +762,35 @@
           <w:rFonts w:ascii="Cambria" w:hAnsi="Cambria"/>
           <w:color w:val="000000"/>
         </w:rPr>
-        <w:t xml:space="preserve"> = </w:t>
+        <w:t xml:space="preserve"> interpolation function as seen in </w:t>
+      </w:r>
+      <w:r>
+        <w:rPr>
+          <w:rFonts w:ascii="Cambria" w:hAnsi="Cambria"/>
+          <w:color w:val="000000"/>
+        </w:rPr>
+        <w:t>Ex2.2 Red Remover, as well as Ex3.2’s Vector</w:t>
+      </w:r>
+      <w:r>
+        <w:rPr>
+          <w:rFonts w:ascii="Cambria" w:hAnsi="Cambria"/>
+          <w:color w:val="000000"/>
+        </w:rPr>
+        <w:t xml:space="preserve"> concepts. Capabilities afforded by OOP also allowed for </w:t>
+      </w:r>
+      <w:r>
+        <w:rPr>
+          <w:rFonts w:ascii="Cambria" w:hAnsi="Cambria"/>
+          <w:color w:val="000000"/>
+        </w:rPr>
+        <w:t xml:space="preserve">a more readable canvas object literal which encapsulated canvas width, height, and bounds. </w:t>
+      </w:r>
+      <w:r>
+        <w:rPr>
+          <w:rFonts w:ascii="Cambria" w:hAnsi="Cambria"/>
+          <w:color w:val="000000"/>
+        </w:rPr>
+        <w:t xml:space="preserve">The </w:t>
       </w:r>
       <w:proofErr w:type="spellStart"/>
       <w:r>
@@ -410,7 +798,7 @@
           <w:rFonts w:ascii="Cambria" w:hAnsi="Cambria"/>
           <w:color w:val="000000"/>
         </w:rPr>
-        <w:t>rocketHeight</w:t>
+        <w:t>lerpColor</w:t>
       </w:r>
       <w:proofErr w:type="spellEnd"/>
       <w:r>
@@ -418,7 +806,7 @@
           <w:rFonts w:ascii="Cambria" w:hAnsi="Cambria"/>
           <w:color w:val="000000"/>
         </w:rPr>
-        <w:t xml:space="preserve"> - </w:t>
+        <w:t xml:space="preserve"> implementation in Ex2.2 used an </w:t>
       </w:r>
       <w:proofErr w:type="spellStart"/>
       <w:r>
@@ -426,7 +814,7 @@
           <w:rFonts w:ascii="Cambria" w:hAnsi="Cambria"/>
           <w:color w:val="000000"/>
         </w:rPr>
-        <w:t>fuselageHeight</w:t>
+        <w:t>inputColor</w:t>
       </w:r>
       <w:proofErr w:type="spellEnd"/>
       <w:r>
@@ -434,7 +822,7 @@
           <w:rFonts w:ascii="Cambria" w:hAnsi="Cambria"/>
           <w:color w:val="000000"/>
         </w:rPr>
-        <w:t xml:space="preserve"> - </w:t>
+        <w:t xml:space="preserve">, </w:t>
       </w:r>
       <w:proofErr w:type="spellStart"/>
       <w:r>
@@ -442,7 +830,7 @@
           <w:rFonts w:ascii="Cambria" w:hAnsi="Cambria"/>
           <w:color w:val="000000"/>
         </w:rPr>
-        <w:t>finExtraHeight</w:t>
+        <w:t>outputColor</w:t>
       </w:r>
       <w:proofErr w:type="spellEnd"/>
       <w:r>
@@ -450,7 +838,187 @@
           <w:rFonts w:ascii="Cambria" w:hAnsi="Cambria"/>
           <w:color w:val="000000"/>
         </w:rPr>
-        <w:t xml:space="preserve">' is conceptually more difficult than just plotting the point. However, it comes with the advantage of creating an easily scalable </w:t>
+        <w:t xml:space="preserve">, and an </w:t>
+      </w:r>
+      <w:proofErr w:type="spellStart"/>
+      <w:r>
+        <w:rPr>
+          <w:rFonts w:ascii="Cambria" w:hAnsi="Cambria"/>
+          <w:color w:val="000000"/>
+        </w:rPr>
+        <w:t>intermediateColor</w:t>
+      </w:r>
+      <w:proofErr w:type="spellEnd"/>
+      <w:r>
+        <w:rPr>
+          <w:rFonts w:ascii="Cambria" w:hAnsi="Cambria"/>
+          <w:color w:val="000000"/>
+        </w:rPr>
+        <w:t xml:space="preserve">. The </w:t>
+      </w:r>
+      <w:proofErr w:type="spellStart"/>
+      <w:r>
+        <w:rPr>
+          <w:rFonts w:ascii="Cambria" w:hAnsi="Cambria"/>
+          <w:color w:val="000000"/>
+        </w:rPr>
+        <w:t>inp</w:t>
+      </w:r>
+      <w:r>
+        <w:rPr>
+          <w:rFonts w:ascii="Cambria" w:hAnsi="Cambria"/>
+          <w:color w:val="000000"/>
+        </w:rPr>
+        <w:t>termediateColor</w:t>
+      </w:r>
+      <w:proofErr w:type="spellEnd"/>
+      <w:r>
+        <w:rPr>
+          <w:rFonts w:ascii="Cambria" w:hAnsi="Cambria"/>
+          <w:color w:val="000000"/>
+        </w:rPr>
+        <w:t xml:space="preserve"> would use </w:t>
+      </w:r>
+      <w:proofErr w:type="spellStart"/>
+      <w:r>
+        <w:rPr>
+          <w:rFonts w:ascii="Cambria" w:hAnsi="Cambria"/>
+          <w:color w:val="000000"/>
+        </w:rPr>
+        <w:t>lerpColor</w:t>
+      </w:r>
+      <w:proofErr w:type="spellEnd"/>
+      <w:r>
+        <w:rPr>
+          <w:rFonts w:ascii="Cambria" w:hAnsi="Cambria"/>
+          <w:color w:val="000000"/>
+        </w:rPr>
+        <w:t xml:space="preserve"> to approximate a value between the </w:t>
+      </w:r>
+      <w:proofErr w:type="spellStart"/>
+      <w:r>
+        <w:rPr>
+          <w:rFonts w:ascii="Cambria" w:hAnsi="Cambria"/>
+          <w:color w:val="000000"/>
+        </w:rPr>
+        <w:t>inputColor</w:t>
+      </w:r>
+      <w:proofErr w:type="spellEnd"/>
+      <w:r>
+        <w:rPr>
+          <w:rFonts w:ascii="Cambria" w:hAnsi="Cambria"/>
+          <w:color w:val="000000"/>
+        </w:rPr>
+        <w:t xml:space="preserve"> and </w:t>
+      </w:r>
+      <w:proofErr w:type="spellStart"/>
+      <w:r>
+        <w:rPr>
+          <w:rFonts w:ascii="Cambria" w:hAnsi="Cambria"/>
+          <w:color w:val="000000"/>
+        </w:rPr>
+        <w:t>outputColor</w:t>
+      </w:r>
+      <w:proofErr w:type="spellEnd"/>
+      <w:r>
+        <w:rPr>
+          <w:rFonts w:ascii="Cambria" w:hAnsi="Cambria"/>
+          <w:color w:val="000000"/>
+        </w:rPr>
+        <w:t xml:space="preserve">, and then overwrite the existing input color and then proceed to the next </w:t>
+      </w:r>
+      <w:r>
+        <w:rPr>
+          <w:rFonts w:ascii="Cambria" w:hAnsi="Cambria"/>
+          <w:color w:val="000000"/>
+        </w:rPr>
+        <w:t>loop</w:t>
+      </w:r>
+      <w:r>
+        <w:rPr>
+          <w:rFonts w:ascii="Cambria" w:hAnsi="Cambria"/>
+          <w:color w:val="000000"/>
+        </w:rPr>
+        <w:t xml:space="preserve">. </w:t>
+      </w:r>
+      <w:r>
+        <w:rPr>
+          <w:rFonts w:ascii="Cambria" w:hAnsi="Cambria"/>
+          <w:color w:val="000000"/>
+        </w:rPr>
+        <w:t>Overwriting p5 Color Objects also required extensive decoding the color object into an array and encoding back into a p5 color object.</w:t>
+      </w:r>
+      <w:r>
+        <w:rPr>
+          <w:rFonts w:ascii="Cambria" w:hAnsi="Cambria"/>
+          <w:color w:val="000000"/>
+        </w:rPr>
+        <w:t xml:space="preserve"> Repetitive approximations also required fuzzy checks for cycle completion. </w:t>
+      </w:r>
+      <w:r>
+        <w:rPr>
+          <w:rFonts w:ascii="Cambria" w:hAnsi="Cambria"/>
+          <w:color w:val="000000"/>
+        </w:rPr>
+        <w:t xml:space="preserve"> In Ex3.3, I followed Professor </w:t>
+      </w:r>
+      <w:proofErr w:type="spellStart"/>
+      <w:r>
+        <w:rPr>
+          <w:rFonts w:ascii="Cambria" w:hAnsi="Cambria"/>
+          <w:color w:val="000000"/>
+        </w:rPr>
+        <w:t>Faas’s</w:t>
+      </w:r>
+      <w:proofErr w:type="spellEnd"/>
+      <w:r>
+        <w:rPr>
+          <w:rFonts w:ascii="Cambria" w:hAnsi="Cambria"/>
+          <w:color w:val="000000"/>
+        </w:rPr>
+        <w:t xml:space="preserve"> suggestion of using the actual Intermediate Color as the display color and incrementing the mixture progression parameter</w:t>
+      </w:r>
+      <w:r>
+        <w:rPr>
+          <w:rFonts w:ascii="Cambria" w:hAnsi="Cambria"/>
+          <w:color w:val="000000"/>
+        </w:rPr>
+        <w:t xml:space="preserve">. This worked far better. I also went with an OOP approach as I wanted to encapsulate the incremented variables inside the object itself rather than as global variables. </w:t>
+      </w:r>
+      <w:r>
+        <w:rPr>
+          <w:rFonts w:ascii="Cambria" w:hAnsi="Cambria"/>
+          <w:color w:val="000000"/>
+        </w:rPr>
+        <w:t>I also internalized the parse color function into the Color Fade class. The next critical class was the Vector class</w:t>
+      </w:r>
+      <w:r>
+        <w:rPr>
+          <w:rFonts w:ascii="Cambria" w:hAnsi="Cambria"/>
+          <w:color w:val="000000"/>
+        </w:rPr>
+        <w:t xml:space="preserve"> which I used a contemporary method of establishing using the ‘class’ keyword and a constructor function. I also used a static method as an alternate way of building a Vector object. The primary Vector object constructor utilizes a directed magnitude whereas the secondary ‘constructor’ uses </w:t>
+      </w:r>
+      <w:r>
+        <w:rPr>
+          <w:rFonts w:ascii="Cambria" w:hAnsi="Cambria"/>
+          <w:color w:val="000000"/>
+        </w:rPr>
+        <w:t xml:space="preserve">component vectors along the x axis and y axis. Since the object stores information for both the directed magnitude approach and the </w:t>
+      </w:r>
+      <w:r>
+        <w:rPr>
+          <w:rFonts w:ascii="Cambria" w:hAnsi="Cambria"/>
+          <w:color w:val="000000"/>
+        </w:rPr>
+        <w:t xml:space="preserve">component vector approach, I also created ‘rebuild’ functions that rebuilt any affected attributes upon changing one attribute. </w:t>
+      </w:r>
+      <w:r>
+        <w:rPr>
+          <w:rFonts w:ascii="Cambria" w:hAnsi="Cambria"/>
+          <w:color w:val="000000"/>
+        </w:rPr>
+        <w:t xml:space="preserve">This </w:t>
       </w:r>
       <w:r>
         <w:rPr>
@@ -458,30 +1026,21 @@
           <w:color w:val="000000"/>
         </w:rPr>
         <w:lastRenderedPageBreak/>
-        <w:t>composition that sensibly scales itself to the size of the display window! I experimented with ratios and proportions until I was both satisfied with the composition and the function scaled the composition as expected with its scale argument. For future work, I'd like to be able to isolate the background animation and the rocket drawing to remove the strobing of the random star generation within the background.</w:t>
-      </w:r>
-      <w:r>
-        <w:rPr>
-          <w:rStyle w:val="apple-converted-space"/>
-          <w:rFonts w:ascii="Cambria" w:hAnsi="Cambria"/>
-          <w:color w:val="000000"/>
-        </w:rPr>
-        <w:t> </w:t>
-      </w:r>
-      <w:r>
-        <w:rPr>
-          <w:rFonts w:ascii="Cambria" w:hAnsi="Cambria"/>
-          <w:color w:val="000000"/>
-        </w:rPr>
-        <w:br/>
-      </w:r>
-      <w:r>
-        <w:rPr>
-          <w:rFonts w:ascii="Cambria" w:hAnsi="Cambria"/>
-          <w:color w:val="000000"/>
-        </w:rPr>
-        <w:br/>
-        <w:t xml:space="preserve">     With Red Remove, the biggest issue I encountered was the nature of JS referencing the original object instead of assigning a copy of an object. While there were many </w:t>
+        <w:t xml:space="preserve">represents the greatest area for improvement in this exercise. In the future, I’d like to use official setters and getters to moderate this information flow and to limit any issues with direct variable assignment. </w:t>
+      </w:r>
+      <w:r>
+        <w:rPr>
+          <w:rFonts w:ascii="Cambria" w:hAnsi="Cambria"/>
+          <w:color w:val="000000"/>
+        </w:rPr>
+        <w:t xml:space="preserve">Other than that, this lab went excellently. The circle class was also fairly easy to program. As a finishing touch, I went through and found some JS code I used last semester to dynamically generate multiple objects on runtime using properties of the parent ‘window’ object. </w:t>
+      </w:r>
+      <w:r>
+        <w:rPr>
+          <w:rFonts w:ascii="Cambria" w:hAnsi="Cambria"/>
+          <w:color w:val="000000"/>
+        </w:rPr>
+        <w:t xml:space="preserve">With this in mind, I then repeated actions in both the </w:t>
       </w:r>
       <w:proofErr w:type="gramStart"/>
       <w:r>
@@ -489,7 +1048,7 @@
           <w:rFonts w:ascii="Cambria" w:hAnsi="Cambria"/>
           <w:color w:val="000000"/>
         </w:rPr>
-        <w:t>ways</w:t>
+        <w:t>setup(</w:t>
       </w:r>
       <w:proofErr w:type="gramEnd"/>
       <w:r>
@@ -497,46 +1056,28 @@
           <w:rFonts w:ascii="Cambria" w:hAnsi="Cambria"/>
           <w:color w:val="000000"/>
         </w:rPr>
-        <w:t xml:space="preserve"> I tried to troubleshoot the issue of why modifications to the outer circle's color affected the inner circle, even before the modification call actually occurred, ultimately it related to the aforementioned. Nevertheless, I rudimentarily converted the p5.js color object to a string, modified the string, and then parsed the string as a color once again.</w:t>
-      </w:r>
-      <w:r>
-        <w:rPr>
-          <w:rStyle w:val="apple-converted-space"/>
-          <w:rFonts w:ascii="Cambria" w:hAnsi="Cambria"/>
-          <w:color w:val="000000"/>
-        </w:rPr>
-        <w:t> </w:t>
-      </w:r>
-      <w:r>
-        <w:rPr>
-          <w:rFonts w:ascii="Cambria" w:hAnsi="Cambria"/>
-          <w:color w:val="000000"/>
-        </w:rPr>
-        <w:br/>
-      </w:r>
-      <w:r>
-        <w:rPr>
-          <w:rFonts w:ascii="Cambria" w:hAnsi="Cambria"/>
-          <w:color w:val="000000"/>
-        </w:rPr>
-        <w:br/>
-        <w:t xml:space="preserve">     The final exercise for Polar Points was relatively easy as Professor </w:t>
-      </w:r>
-      <w:proofErr w:type="spellStart"/>
-      <w:r>
-        <w:rPr>
-          <w:rFonts w:ascii="Cambria" w:hAnsi="Cambria"/>
-          <w:color w:val="000000"/>
-        </w:rPr>
-        <w:t>Faas</w:t>
-      </w:r>
-      <w:proofErr w:type="spellEnd"/>
-      <w:r>
-        <w:rPr>
-          <w:rFonts w:ascii="Cambria" w:hAnsi="Cambria"/>
-          <w:color w:val="000000"/>
-        </w:rPr>
-        <w:t xml:space="preserve"> already outlined the algorithm and the exact steps in the exercise description. However, I'm still confused by what the aesthetic or mathematical purpose of the exercise is. I played around with it and also built a rectilinear to polar conversion function just for the sake of a computation demonstration, but ultimately it was not the most useful exercise. Though, I will employ the idea of using vectors to carry coordinates in future exercises.</w:t>
+        <w:t>) and draw() functions with a for</w:t>
+      </w:r>
+      <w:r>
+        <w:rPr>
+          <w:rFonts w:ascii="Cambria" w:hAnsi="Cambria"/>
+          <w:color w:val="000000"/>
+        </w:rPr>
+        <w:t xml:space="preserve"> l</w:t>
+      </w:r>
+      <w:r>
+        <w:rPr>
+          <w:rFonts w:ascii="Cambria" w:hAnsi="Cambria"/>
+          <w:color w:val="000000"/>
+        </w:rPr>
+        <w:t xml:space="preserve">oop to repeat the actions to several circle objects and their corresponding attributes which resulted in a beautiful barrage of chaotic ball bounces. In the future, I might like to do </w:t>
+      </w:r>
+      <w:r>
+        <w:rPr>
+          <w:rFonts w:ascii="Cambria" w:hAnsi="Cambria"/>
+          <w:color w:val="000000"/>
+        </w:rPr>
+        <w:t>a collision system between the balls, however, I suspect it’s more difficult and resource-intensive than I imagine.</w:t>
       </w:r>
     </w:p>
     <w:sectPr>

</xml_diff>

<commit_message>
Indexing All Files Required for MAD
Setting up Exercise Folders for All the Exercises in Media Application Development SP23
</commit_message>
<xml_diff>
--- a/Exercises/Exercise 3/Annadurai - Ex3.docx
+++ b/Exercises/Exercise 3/Annadurai - Ex3.docx
@@ -41,16 +41,8 @@
         <w:rPr>
           <w:rFonts w:ascii="Cambria" w:hAnsi="Cambria" w:cs="Arial"/>
         </w:rPr>
-        <w:t xml:space="preserve">T. </w:t>
-      </w:r>
-      <w:proofErr w:type="spellStart"/>
-      <w:r>
-        <w:rPr>
-          <w:rFonts w:ascii="Cambria" w:hAnsi="Cambria" w:cs="Arial"/>
-        </w:rPr>
-        <w:t>Faas</w:t>
-      </w:r>
-      <w:proofErr w:type="spellEnd"/>
+        <w:t>T. Faas</w:t>
+      </w:r>
     </w:p>
     <w:p>
       <w:pPr>
@@ -105,8 +97,8 @@
         <w:spacing w:before="75" w:after="75"/>
         <w:jc w:val="center"/>
         <w:rPr>
-          <w:rFonts w:ascii="Cambria" w:hAnsi="Cambria" w:cs="Arial"/>
-          <w:color w:val="000000"/>
+          <w:rStyle w:val="Hyperlink"/>
+          <w:rFonts w:ascii="Cambria" w:hAnsi="Cambria" w:cs="Arial"/>
         </w:rPr>
       </w:pPr>
       <w:r>
@@ -121,69 +113,35 @@
           <w:rFonts w:ascii="Cambria" w:hAnsi="Cambria" w:cs="Arial"/>
           <w:color w:val="000000"/>
         </w:rPr>
-        <w:instrText xml:space="preserve"> HYPERLINK "</w:instrText>
-      </w:r>
-      <w:r>
-        <w:rPr>
-          <w:rFonts w:ascii="Cambria" w:hAnsi="Cambria" w:cs="Arial"/>
-          <w:color w:val="000000"/>
-        </w:rPr>
-        <w:instrText>Link to Github:</w:instrText>
-      </w:r>
-      <w:r>
-        <w:rPr>
-          <w:color w:val="000000"/>
-        </w:rPr>
-        <w:instrText xml:space="preserve"> </w:instrText>
-      </w:r>
-      <w:r>
-        <w:rPr>
-          <w:rFonts w:ascii="Cambria" w:hAnsi="Cambria" w:cs="Arial"/>
-          <w:color w:val="000000"/>
-        </w:rPr>
-        <w:instrText>https://jannadurai.com/Exercises/Exercise%203/index.html</w:instrText>
-      </w:r>
-    </w:p>
-    <w:p>
-      <w:pPr>
-        <w:shd w:val="clear" w:color="auto" w:fill="FFFFFF"/>
-        <w:spacing w:before="75" w:after="75"/>
-        <w:jc w:val="center"/>
+        <w:instrText>HYPERLINK "https://jannadurai.com/Exercises/Exercise%203/index.html"</w:instrText>
+      </w:r>
+      <w:r>
+        <w:rPr>
+          <w:rFonts w:ascii="Cambria" w:hAnsi="Cambria" w:cs="Arial"/>
+          <w:color w:val="000000"/>
+        </w:rPr>
+      </w:r>
+      <w:r>
+        <w:rPr>
+          <w:rFonts w:ascii="Cambria" w:hAnsi="Cambria" w:cs="Arial"/>
+          <w:color w:val="000000"/>
+        </w:rPr>
+        <w:fldChar w:fldCharType="separate"/>
+      </w:r>
+      <w:r>
         <w:rPr>
           <w:rStyle w:val="Hyperlink"/>
           <w:rFonts w:ascii="Cambria" w:hAnsi="Cambria" w:cs="Arial"/>
         </w:rPr>
-      </w:pPr>
-      <w:r>
-        <w:rPr>
-          <w:rFonts w:ascii="Cambria" w:hAnsi="Cambria" w:cs="Arial"/>
-          <w:color w:val="000000"/>
-        </w:rPr>
-        <w:instrText xml:space="preserve">" </w:instrText>
-      </w:r>
-      <w:r>
-        <w:rPr>
-          <w:rFonts w:ascii="Cambria" w:hAnsi="Cambria" w:cs="Arial"/>
-          <w:color w:val="000000"/>
-        </w:rPr>
-        <w:fldChar w:fldCharType="separate"/>
+        <w:t xml:space="preserve">Link to </w:t>
       </w:r>
       <w:r>
         <w:rPr>
           <w:rStyle w:val="Hyperlink"/>
           <w:rFonts w:ascii="Cambria" w:hAnsi="Cambria" w:cs="Arial"/>
         </w:rPr>
-        <w:t xml:space="preserve">Link to </w:t>
-      </w:r>
-      <w:proofErr w:type="spellStart"/>
-      <w:r>
-        <w:rPr>
-          <w:rStyle w:val="Hyperlink"/>
-          <w:rFonts w:ascii="Cambria" w:hAnsi="Cambria" w:cs="Arial"/>
-        </w:rPr>
-        <w:t>Github</w:t>
-      </w:r>
-      <w:proofErr w:type="spellEnd"/>
+        <w:t>GitHub</w:t>
+      </w:r>
     </w:p>
     <w:p>
       <w:pPr>
@@ -361,23 +319,7 @@
           <w:rFonts w:ascii="Cambria" w:hAnsi="Cambria"/>
           <w:color w:val="000000"/>
         </w:rPr>
-        <w:t xml:space="preserve">All files do contain a similar structure of declaring variables outside of the </w:t>
-      </w:r>
-      <w:proofErr w:type="gramStart"/>
-      <w:r>
-        <w:rPr>
-          <w:rFonts w:ascii="Cambria" w:hAnsi="Cambria"/>
-          <w:color w:val="000000"/>
-        </w:rPr>
-        <w:t>setup(</w:t>
-      </w:r>
-      <w:proofErr w:type="gramEnd"/>
-      <w:r>
-        <w:rPr>
-          <w:rFonts w:ascii="Cambria" w:hAnsi="Cambria"/>
-          <w:color w:val="000000"/>
-        </w:rPr>
-        <w:t>) p5.js function, initializing them with values</w:t>
+        <w:t>All files do contain a similar structure of declaring variables outside of the setup() p5.js function, initializing them with values</w:t>
       </w:r>
       <w:r>
         <w:rPr>
@@ -405,23 +347,7 @@
           <w:rFonts w:ascii="Cambria" w:hAnsi="Cambria"/>
           <w:color w:val="000000"/>
         </w:rPr>
-        <w:t xml:space="preserve">are written in a separate section after the p5.js </w:t>
-      </w:r>
-      <w:proofErr w:type="gramStart"/>
-      <w:r>
-        <w:rPr>
-          <w:rFonts w:ascii="Cambria" w:hAnsi="Cambria"/>
-          <w:color w:val="000000"/>
-        </w:rPr>
-        <w:t>draw(</w:t>
-      </w:r>
-      <w:proofErr w:type="gramEnd"/>
-      <w:r>
-        <w:rPr>
-          <w:rFonts w:ascii="Cambria" w:hAnsi="Cambria"/>
-          <w:color w:val="000000"/>
-        </w:rPr>
-        <w:t>) section.</w:t>
+        <w:t>are written in a separate section after the p5.js draw() section.</w:t>
       </w:r>
       <w:r>
         <w:rPr>
@@ -580,23 +506,7 @@
           <w:rFonts w:ascii="Cambria" w:hAnsi="Cambria"/>
           <w:color w:val="000000"/>
         </w:rPr>
-        <w:t xml:space="preserve">the </w:t>
-      </w:r>
-      <w:proofErr w:type="spellStart"/>
-      <w:r>
-        <w:rPr>
-          <w:rFonts w:ascii="Cambria" w:hAnsi="Cambria"/>
-          <w:color w:val="000000"/>
-        </w:rPr>
-        <w:t>Math.trig</w:t>
-      </w:r>
-      <w:proofErr w:type="spellEnd"/>
-      <w:r>
-        <w:rPr>
-          <w:rFonts w:ascii="Cambria" w:hAnsi="Cambria"/>
-          <w:color w:val="000000"/>
-        </w:rPr>
-        <w:t xml:space="preserve"> functions accept arguments in radians, which I did not account for. </w:t>
+        <w:t xml:space="preserve">the Math.trig functions accept arguments in radians, which I did not account for. </w:t>
       </w:r>
       <w:r>
         <w:rPr>
@@ -624,62 +534,14 @@
           <w:rFonts w:ascii="Cambria" w:hAnsi="Cambria"/>
           <w:color w:val="000000"/>
         </w:rPr>
-        <w:t xml:space="preserve">but I also had </w:t>
-      </w:r>
-      <w:proofErr w:type="spellStart"/>
-      <w:r>
-        <w:rPr>
-          <w:rFonts w:ascii="Cambria" w:hAnsi="Cambria"/>
-          <w:color w:val="000000"/>
-        </w:rPr>
-        <w:t>Rectangle.x</w:t>
-      </w:r>
-      <w:proofErr w:type="spellEnd"/>
-      <w:r>
-        <w:rPr>
-          <w:rFonts w:ascii="Cambria" w:hAnsi="Cambria"/>
-          <w:color w:val="000000"/>
-        </w:rPr>
-        <w:t xml:space="preserve"> and </w:t>
-      </w:r>
-      <w:proofErr w:type="spellStart"/>
-      <w:r>
-        <w:rPr>
-          <w:rFonts w:ascii="Cambria" w:hAnsi="Cambria"/>
-          <w:color w:val="000000"/>
-        </w:rPr>
-        <w:t>Rectangle.y</w:t>
-      </w:r>
-      <w:proofErr w:type="spellEnd"/>
-      <w:r>
-        <w:rPr>
-          <w:rFonts w:ascii="Cambria" w:hAnsi="Cambria"/>
-          <w:color w:val="000000"/>
-        </w:rPr>
-        <w:t xml:space="preserve"> which corresponded to the position of the Rectangle object. Troubleshooting took a second, but </w:t>
-      </w:r>
-      <w:r>
-        <w:rPr>
-          <w:rFonts w:ascii="Cambria" w:hAnsi="Cambria"/>
-          <w:color w:val="000000"/>
-        </w:rPr>
-        <w:t xml:space="preserve">the errors were corrected. Notably, the p5.js </w:t>
-      </w:r>
-      <w:proofErr w:type="gramStart"/>
-      <w:r>
-        <w:rPr>
-          <w:rFonts w:ascii="Cambria" w:hAnsi="Cambria"/>
-          <w:color w:val="000000"/>
-        </w:rPr>
-        <w:t>push(</w:t>
-      </w:r>
-      <w:proofErr w:type="gramEnd"/>
-      <w:r>
-        <w:rPr>
-          <w:rFonts w:ascii="Cambria" w:hAnsi="Cambria"/>
-          <w:color w:val="000000"/>
-        </w:rPr>
-        <w:t>) and pop() methods were also self-introduced here to limit issues with calling multiple objects’ draw methods.</w:t>
+        <w:t xml:space="preserve">but I also had Rectangle.x and Rectangle.y which corresponded to the position of the Rectangle object. Troubleshooting took a second, but </w:t>
+      </w:r>
+      <w:r>
+        <w:rPr>
+          <w:rFonts w:ascii="Cambria" w:hAnsi="Cambria"/>
+          <w:color w:val="000000"/>
+        </w:rPr>
+        <w:t>the errors were corrected. Notably, the p5.js push() and pop() methods were also self-introduced here to limit issues with calling multiple objects’ draw methods.</w:t>
       </w:r>
     </w:p>
     <w:p>
@@ -746,23 +608,7 @@
           <w:rFonts w:ascii="Cambria" w:hAnsi="Cambria"/>
           <w:color w:val="000000"/>
         </w:rPr>
-        <w:t xml:space="preserve"> Ex3.3 refines previous functionalities, specifically the random color fade using p5’s </w:t>
-      </w:r>
-      <w:proofErr w:type="spellStart"/>
-      <w:r>
-        <w:rPr>
-          <w:rFonts w:ascii="Cambria" w:hAnsi="Cambria"/>
-          <w:color w:val="000000"/>
-        </w:rPr>
-        <w:t>lerpColor</w:t>
-      </w:r>
-      <w:proofErr w:type="spellEnd"/>
-      <w:r>
-        <w:rPr>
-          <w:rFonts w:ascii="Cambria" w:hAnsi="Cambria"/>
-          <w:color w:val="000000"/>
-        </w:rPr>
-        <w:t xml:space="preserve"> interpolation function as seen in </w:t>
+        <w:t xml:space="preserve"> Ex3.3 refines previous functionalities, specifically the random color fade using p5’s lerpColor interpolation function as seen in </w:t>
       </w:r>
       <w:r>
         <w:rPr>
@@ -790,142 +636,14 @@
           <w:rFonts w:ascii="Cambria" w:hAnsi="Cambria"/>
           <w:color w:val="000000"/>
         </w:rPr>
-        <w:t xml:space="preserve">The </w:t>
-      </w:r>
-      <w:proofErr w:type="spellStart"/>
-      <w:r>
-        <w:rPr>
-          <w:rFonts w:ascii="Cambria" w:hAnsi="Cambria"/>
-          <w:color w:val="000000"/>
-        </w:rPr>
-        <w:t>lerpColor</w:t>
-      </w:r>
-      <w:proofErr w:type="spellEnd"/>
-      <w:r>
-        <w:rPr>
-          <w:rFonts w:ascii="Cambria" w:hAnsi="Cambria"/>
-          <w:color w:val="000000"/>
-        </w:rPr>
-        <w:t xml:space="preserve"> implementation in Ex2.2 used an </w:t>
-      </w:r>
-      <w:proofErr w:type="spellStart"/>
-      <w:r>
-        <w:rPr>
-          <w:rFonts w:ascii="Cambria" w:hAnsi="Cambria"/>
-          <w:color w:val="000000"/>
-        </w:rPr>
-        <w:t>inputColor</w:t>
-      </w:r>
-      <w:proofErr w:type="spellEnd"/>
-      <w:r>
-        <w:rPr>
-          <w:rFonts w:ascii="Cambria" w:hAnsi="Cambria"/>
-          <w:color w:val="000000"/>
-        </w:rPr>
-        <w:t xml:space="preserve">, </w:t>
-      </w:r>
-      <w:proofErr w:type="spellStart"/>
-      <w:r>
-        <w:rPr>
-          <w:rFonts w:ascii="Cambria" w:hAnsi="Cambria"/>
-          <w:color w:val="000000"/>
-        </w:rPr>
-        <w:t>outputColor</w:t>
-      </w:r>
-      <w:proofErr w:type="spellEnd"/>
-      <w:r>
-        <w:rPr>
-          <w:rFonts w:ascii="Cambria" w:hAnsi="Cambria"/>
-          <w:color w:val="000000"/>
-        </w:rPr>
-        <w:t xml:space="preserve">, and an </w:t>
-      </w:r>
-      <w:proofErr w:type="spellStart"/>
-      <w:r>
-        <w:rPr>
-          <w:rFonts w:ascii="Cambria" w:hAnsi="Cambria"/>
-          <w:color w:val="000000"/>
-        </w:rPr>
-        <w:t>intermediateColor</w:t>
-      </w:r>
-      <w:proofErr w:type="spellEnd"/>
-      <w:r>
-        <w:rPr>
-          <w:rFonts w:ascii="Cambria" w:hAnsi="Cambria"/>
-          <w:color w:val="000000"/>
-        </w:rPr>
-        <w:t xml:space="preserve">. The </w:t>
-      </w:r>
-      <w:proofErr w:type="spellStart"/>
-      <w:r>
-        <w:rPr>
-          <w:rFonts w:ascii="Cambria" w:hAnsi="Cambria"/>
-          <w:color w:val="000000"/>
-        </w:rPr>
-        <w:t>inp</w:t>
-      </w:r>
-      <w:r>
-        <w:rPr>
-          <w:rFonts w:ascii="Cambria" w:hAnsi="Cambria"/>
-          <w:color w:val="000000"/>
-        </w:rPr>
-        <w:t>termediateColor</w:t>
-      </w:r>
-      <w:proofErr w:type="spellEnd"/>
-      <w:r>
-        <w:rPr>
-          <w:rFonts w:ascii="Cambria" w:hAnsi="Cambria"/>
-          <w:color w:val="000000"/>
-        </w:rPr>
-        <w:t xml:space="preserve"> would use </w:t>
-      </w:r>
-      <w:proofErr w:type="spellStart"/>
-      <w:r>
-        <w:rPr>
-          <w:rFonts w:ascii="Cambria" w:hAnsi="Cambria"/>
-          <w:color w:val="000000"/>
-        </w:rPr>
-        <w:t>lerpColor</w:t>
-      </w:r>
-      <w:proofErr w:type="spellEnd"/>
-      <w:r>
-        <w:rPr>
-          <w:rFonts w:ascii="Cambria" w:hAnsi="Cambria"/>
-          <w:color w:val="000000"/>
-        </w:rPr>
-        <w:t xml:space="preserve"> to approximate a value between the </w:t>
-      </w:r>
-      <w:proofErr w:type="spellStart"/>
-      <w:r>
-        <w:rPr>
-          <w:rFonts w:ascii="Cambria" w:hAnsi="Cambria"/>
-          <w:color w:val="000000"/>
-        </w:rPr>
-        <w:t>inputColor</w:t>
-      </w:r>
-      <w:proofErr w:type="spellEnd"/>
-      <w:r>
-        <w:rPr>
-          <w:rFonts w:ascii="Cambria" w:hAnsi="Cambria"/>
-          <w:color w:val="000000"/>
-        </w:rPr>
-        <w:t xml:space="preserve"> and </w:t>
-      </w:r>
-      <w:proofErr w:type="spellStart"/>
-      <w:r>
-        <w:rPr>
-          <w:rFonts w:ascii="Cambria" w:hAnsi="Cambria"/>
-          <w:color w:val="000000"/>
-        </w:rPr>
-        <w:t>outputColor</w:t>
-      </w:r>
-      <w:proofErr w:type="spellEnd"/>
-      <w:r>
-        <w:rPr>
-          <w:rFonts w:ascii="Cambria" w:hAnsi="Cambria"/>
-          <w:color w:val="000000"/>
-        </w:rPr>
-        <w:t xml:space="preserve">, and then overwrite the existing input color and then proceed to the next </w:t>
+        <w:t>The lerpColor implementation in Ex2.2 used an inputColor, outputColor, and an intermediateColor. The inp</w:t>
+      </w:r>
+      <w:r>
+        <w:rPr>
+          <w:rFonts w:ascii="Cambria" w:hAnsi="Cambria"/>
+          <w:color w:val="000000"/>
+        </w:rPr>
+        <w:t xml:space="preserve">termediateColor would use lerpColor to approximate a value between the inputColor and outputColor, and then overwrite the existing input color and then proceed to the next </w:t>
       </w:r>
       <w:r>
         <w:rPr>
@@ -960,23 +678,7 @@
           <w:rFonts w:ascii="Cambria" w:hAnsi="Cambria"/>
           <w:color w:val="000000"/>
         </w:rPr>
-        <w:t xml:space="preserve"> In Ex3.3, I followed Professor </w:t>
-      </w:r>
-      <w:proofErr w:type="spellStart"/>
-      <w:r>
-        <w:rPr>
-          <w:rFonts w:ascii="Cambria" w:hAnsi="Cambria"/>
-          <w:color w:val="000000"/>
-        </w:rPr>
-        <w:t>Faas’s</w:t>
-      </w:r>
-      <w:proofErr w:type="spellEnd"/>
-      <w:r>
-        <w:rPr>
-          <w:rFonts w:ascii="Cambria" w:hAnsi="Cambria"/>
-          <w:color w:val="000000"/>
-        </w:rPr>
-        <w:t xml:space="preserve"> suggestion of using the actual Intermediate Color as the display color and incrementing the mixture progression parameter</w:t>
+        <w:t xml:space="preserve"> In Ex3.3, I followed Professor Faas’s suggestion of using the actual Intermediate Color as the display color and incrementing the mixture progression parameter</w:t>
       </w:r>
       <w:r>
         <w:rPr>
@@ -1040,23 +742,7 @@
           <w:rFonts w:ascii="Cambria" w:hAnsi="Cambria"/>
           <w:color w:val="000000"/>
         </w:rPr>
-        <w:t xml:space="preserve">With this in mind, I then repeated actions in both the </w:t>
-      </w:r>
-      <w:proofErr w:type="gramStart"/>
-      <w:r>
-        <w:rPr>
-          <w:rFonts w:ascii="Cambria" w:hAnsi="Cambria"/>
-          <w:color w:val="000000"/>
-        </w:rPr>
-        <w:t>setup(</w:t>
-      </w:r>
-      <w:proofErr w:type="gramEnd"/>
-      <w:r>
-        <w:rPr>
-          <w:rFonts w:ascii="Cambria" w:hAnsi="Cambria"/>
-          <w:color w:val="000000"/>
-        </w:rPr>
-        <w:t>) and draw() functions with a for</w:t>
+        <w:t>With this in mind, I then repeated actions in both the setup() and draw() functions with a for</w:t>
       </w:r>
       <w:r>
         <w:rPr>

</xml_diff>